<commit_message>
merged avadhoot with my code
</commit_message>
<xml_diff>
--- a/output.docx
+++ b/output.docx
@@ -3,3118 +3,6 @@
 <w:document xmlns:wpc="http://schemas.microsoft.com/office/word/2010/wordprocessingCanvas" xmlns:cx="http://schemas.microsoft.com/office/drawing/2014/chartex" xmlns:cx1="http://schemas.microsoft.com/office/drawing/2015/9/8/chartex" xmlns:cx2="http://schemas.microsoft.com/office/drawing/2015/10/21/chartex" xmlns:cx3="http://schemas.microsoft.com/office/drawing/2016/5/9/chartex" xmlns:cx4="http://schemas.microsoft.com/office/drawing/2016/5/10/chartex" xmlns:cx5="http://schemas.microsoft.com/office/drawing/2016/5/11/chartex" xmlns:cx6="http://schemas.microsoft.com/office/drawing/2016/5/12/chartex" xmlns:cx7="http://schemas.microsoft.com/office/drawing/2016/5/13/chartex" xmlns:cx8="http://schemas.microsoft.com/office/drawing/2016/5/14/chartex" xmlns:mc="http://schemas.openxmlformats.org/markup-compatibility/2006" xmlns:aink="http://schemas.microsoft.com/office/drawing/2016/ink" xmlns:am3d="http://schemas.microsoft.com/office/drawing/2017/model3d" xmlns:o="urn:schemas-microsoft-com:office:office" xmlns:oel="http://schemas.microsoft.com/office/2019/extlst" xmlns:r="http://schemas.openxmlformats.org/officeDocument/2006/relationships" xmlns:m="http://schemas.openxmlformats.org/officeDocument/2006/math" xmlns:v="urn:schemas-microsoft-com:vml" xmlns:wp14="http://schemas.microsoft.com/office/word/2010/wordprocessingDrawing" xmlns:wp="http://schemas.openxmlformats.org/drawingml/2006/wordprocessingDrawing" xmlns:w10="urn:schemas-microsoft-com:office:word" xmlns:w="http://schemas.openxmlformats.org/wordprocessingml/2006/main" xmlns:w14="http://schemas.microsoft.com/office/word/2010/wordml" xmlns:w15="http://schemas.microsoft.com/office/word/2012/wordml" xmlns:w16cex="http://schemas.microsoft.com/office/word/2018/wordml/cex" xmlns:w16cid="http://schemas.microsoft.com/office/word/2016/wordml/cid" xmlns:w16="http://schemas.microsoft.com/office/word/2018/wordml" xmlns:w16du="http://schemas.microsoft.com/office/word/2023/wordml/word16du" xmlns:w16sdtdh="http://schemas.microsoft.com/office/word/2020/wordml/sdtdatahash" xmlns:w16sdtfl="http://schemas.microsoft.com/office/word/2024/wordml/sdtformatlock" xmlns:w16se="http://schemas.microsoft.com/office/word/2015/wordml/symex" xmlns:wpg="http://schemas.microsoft.com/office/word/2010/wordprocessingGroup" xmlns:wpi="http://schemas.microsoft.com/office/word/2010/wordprocessingInk" xmlns:wne="http://schemas.microsoft.com/office/word/2006/wordml" xmlns:wps="http://schemas.microsoft.com/office/word/2010/wordprocessingShape" mc:Ignorable="w14 w15 w16se w16cid w16 w16cex w16sdtdh w16sdtfl w16du wp14">
   <w:body>
     <w:p/>
-    <w:p>
-      <w:pPr>
-        <w:pStyle w:val="Title"/>
-      </w:pPr>
-      <w:r>
-        <w:t>Extracted Information</w:t>
-      </w:r>
-    </w:p>
-    <w:tbl>
-      <w:tblPr>
-        <w:tblStyle w:val="TableGrid"/>
-        <w:tblW w:type="auto" w:w="0"/>
-        <w:jc w:val="left"/>
-        <w:tblLook w:firstColumn="1" w:firstRow="1" w:lastColumn="0" w:lastRow="0" w:noHBand="0" w:noVBand="1" w:val="04A0"/>
-      </w:tblPr>
-      <w:tblGrid>
-        <w:gridCol w:w="600"/>
-        <w:gridCol w:w="600"/>
-        <w:gridCol w:w="600"/>
-        <w:gridCol w:w="600"/>
-        <w:gridCol w:w="600"/>
-        <w:gridCol w:w="600"/>
-        <w:gridCol w:w="600"/>
-        <w:gridCol w:w="600"/>
-        <w:gridCol w:w="600"/>
-        <w:gridCol w:w="600"/>
-        <w:gridCol w:w="600"/>
-        <w:gridCol w:w="600"/>
-        <w:gridCol w:w="600"/>
-        <w:gridCol w:w="600"/>
-        <w:gridCol w:w="600"/>
-        <w:gridCol w:w="600"/>
-        <w:gridCol w:w="600"/>
-        <w:gridCol w:w="600"/>
-      </w:tblGrid>
-      <w:tr>
-        <w:tc>
-          <w:tcPr>
-            <w:tcW w:type="dxa" w:w="1296"/>
-          </w:tcPr>
-          <w:p>
-            <w:r>
-              <w:rPr>
-                <w:sz w:val="16"/>
-              </w:rPr>
-              <w:t>Sr No</w:t>
-            </w:r>
-          </w:p>
-        </w:tc>
-        <w:tc>
-          <w:tcPr>
-            <w:tcW w:type="dxa" w:w="2736"/>
-          </w:tcPr>
-          <w:p>
-            <w:r>
-              <w:rPr>
-                <w:sz w:val="16"/>
-              </w:rPr>
-              <w:t>Course Code</w:t>
-            </w:r>
-          </w:p>
-        </w:tc>
-        <w:tc>
-          <w:tcPr>
-            <w:tcW w:type="dxa" w:w="4176"/>
-          </w:tcPr>
-          <w:p>
-            <w:r>
-              <w:rPr>
-                <w:sz w:val="16"/>
-              </w:rPr>
-              <w:t>Subject</w:t>
-            </w:r>
-          </w:p>
-        </w:tc>
-        <w:tc>
-          <w:tcPr>
-            <w:tcW w:type="dxa" w:w="1296"/>
-          </w:tcPr>
-          <w:p>
-            <w:r>
-              <w:rPr>
-                <w:sz w:val="16"/>
-              </w:rPr>
-              <w:t>PO1</w:t>
-            </w:r>
-          </w:p>
-        </w:tc>
-        <w:tc>
-          <w:tcPr>
-            <w:tcW w:type="dxa" w:w="1296"/>
-          </w:tcPr>
-          <w:p>
-            <w:r>
-              <w:rPr>
-                <w:sz w:val="16"/>
-              </w:rPr>
-              <w:t>PO2</w:t>
-            </w:r>
-          </w:p>
-        </w:tc>
-        <w:tc>
-          <w:tcPr>
-            <w:tcW w:type="dxa" w:w="1296"/>
-          </w:tcPr>
-          <w:p>
-            <w:r>
-              <w:rPr>
-                <w:sz w:val="16"/>
-              </w:rPr>
-              <w:t>PO3</w:t>
-            </w:r>
-          </w:p>
-        </w:tc>
-        <w:tc>
-          <w:tcPr>
-            <w:tcW w:type="dxa" w:w="1296"/>
-          </w:tcPr>
-          <w:p>
-            <w:r>
-              <w:rPr>
-                <w:sz w:val="16"/>
-              </w:rPr>
-              <w:t>PO4</w:t>
-            </w:r>
-          </w:p>
-        </w:tc>
-        <w:tc>
-          <w:tcPr>
-            <w:tcW w:type="dxa" w:w="1296"/>
-          </w:tcPr>
-          <w:p>
-            <w:r>
-              <w:rPr>
-                <w:sz w:val="16"/>
-              </w:rPr>
-              <w:t>PO5</w:t>
-            </w:r>
-          </w:p>
-        </w:tc>
-        <w:tc>
-          <w:tcPr>
-            <w:tcW w:type="dxa" w:w="1296"/>
-          </w:tcPr>
-          <w:p>
-            <w:r>
-              <w:rPr>
-                <w:sz w:val="16"/>
-              </w:rPr>
-              <w:t>PO6</w:t>
-            </w:r>
-          </w:p>
-        </w:tc>
-        <w:tc>
-          <w:tcPr>
-            <w:tcW w:type="dxa" w:w="1296"/>
-          </w:tcPr>
-          <w:p>
-            <w:r>
-              <w:rPr>
-                <w:sz w:val="16"/>
-              </w:rPr>
-              <w:t>PO7</w:t>
-            </w:r>
-          </w:p>
-        </w:tc>
-        <w:tc>
-          <w:tcPr>
-            <w:tcW w:type="dxa" w:w="1296"/>
-          </w:tcPr>
-          <w:p>
-            <w:r>
-              <w:rPr>
-                <w:sz w:val="16"/>
-              </w:rPr>
-              <w:t>PO8</w:t>
-            </w:r>
-          </w:p>
-        </w:tc>
-        <w:tc>
-          <w:tcPr>
-            <w:tcW w:type="dxa" w:w="1296"/>
-          </w:tcPr>
-          <w:p>
-            <w:r>
-              <w:rPr>
-                <w:sz w:val="16"/>
-              </w:rPr>
-              <w:t>PO9</w:t>
-            </w:r>
-          </w:p>
-        </w:tc>
-        <w:tc>
-          <w:tcPr>
-            <w:tcW w:type="dxa" w:w="1296"/>
-          </w:tcPr>
-          <w:p>
-            <w:r>
-              <w:rPr>
-                <w:sz w:val="16"/>
-              </w:rPr>
-              <w:t>PO10</w:t>
-            </w:r>
-          </w:p>
-        </w:tc>
-        <w:tc>
-          <w:tcPr>
-            <w:tcW w:type="dxa" w:w="1296"/>
-          </w:tcPr>
-          <w:p>
-            <w:r>
-              <w:rPr>
-                <w:sz w:val="16"/>
-              </w:rPr>
-              <w:t>PO11</w:t>
-            </w:r>
-          </w:p>
-        </w:tc>
-        <w:tc>
-          <w:tcPr>
-            <w:tcW w:type="dxa" w:w="1296"/>
-          </w:tcPr>
-          <w:p>
-            <w:r>
-              <w:rPr>
-                <w:sz w:val="16"/>
-              </w:rPr>
-              <w:t>PO12</w:t>
-            </w:r>
-          </w:p>
-        </w:tc>
-        <w:tc>
-          <w:tcPr>
-            <w:tcW w:type="dxa" w:w="1296"/>
-          </w:tcPr>
-          <w:p>
-            <w:r>
-              <w:rPr>
-                <w:sz w:val="16"/>
-              </w:rPr>
-              <w:t>PSO1</w:t>
-            </w:r>
-          </w:p>
-        </w:tc>
-        <w:tc>
-          <w:tcPr>
-            <w:tcW w:type="dxa" w:w="1296"/>
-          </w:tcPr>
-          <w:p>
-            <w:r>
-              <w:rPr>
-                <w:sz w:val="16"/>
-              </w:rPr>
-              <w:t>PSO2</w:t>
-            </w:r>
-          </w:p>
-        </w:tc>
-        <w:tc>
-          <w:tcPr>
-            <w:tcW w:type="dxa" w:w="1296"/>
-          </w:tcPr>
-          <w:p>
-            <w:r>
-              <w:rPr>
-                <w:sz w:val="16"/>
-              </w:rPr>
-              <w:t>PSO3</w:t>
-            </w:r>
-          </w:p>
-        </w:tc>
-      </w:tr>
-      <w:tr>
-        <w:tc>
-          <w:tcPr>
-            <w:tcW w:type="dxa" w:w="1296"/>
-          </w:tcPr>
-          <w:p>
-            <w:r>
-              <w:rPr>
-                <w:sz w:val="16"/>
-              </w:rPr>
-              <w:t>1</w:t>
-            </w:r>
-          </w:p>
-        </w:tc>
-        <w:tc>
-          <w:tcPr>
-            <w:tcW w:type="dxa" w:w="2736"/>
-          </w:tcPr>
-          <w:p>
-            <w:r>
-              <w:rPr>
-                <w:sz w:val="16"/>
-              </w:rPr>
-              <w:t>MEC 801</w:t>
-            </w:r>
-          </w:p>
-        </w:tc>
-        <w:tc>
-          <w:tcPr>
-            <w:tcW w:type="dxa" w:w="4176"/>
-          </w:tcPr>
-          <w:p>
-            <w:r>
-              <w:rPr>
-                <w:sz w:val="16"/>
-              </w:rPr>
-              <w:t>Design of Mechanical Systems</w:t>
-            </w:r>
-          </w:p>
-        </w:tc>
-        <w:tc>
-          <w:tcPr>
-            <w:tcW w:type="dxa" w:w="1296"/>
-          </w:tcPr>
-          <w:p>
-            <w:r>
-              <w:rPr>
-                <w:sz w:val="16"/>
-              </w:rPr>
-              <w:t>2.33</w:t>
-            </w:r>
-          </w:p>
-        </w:tc>
-        <w:tc>
-          <w:tcPr>
-            <w:tcW w:type="dxa" w:w="1296"/>
-          </w:tcPr>
-          <w:p>
-            <w:r>
-              <w:rPr>
-                <w:sz w:val="16"/>
-              </w:rPr>
-              <w:t>2.17</w:t>
-            </w:r>
-          </w:p>
-        </w:tc>
-        <w:tc>
-          <w:tcPr>
-            <w:tcW w:type="dxa" w:w="1296"/>
-          </w:tcPr>
-          <w:p>
-            <w:r>
-              <w:rPr>
-                <w:sz w:val="16"/>
-              </w:rPr>
-              <w:t>2.17</w:t>
-            </w:r>
-          </w:p>
-        </w:tc>
-        <w:tc>
-          <w:tcPr>
-            <w:tcW w:type="dxa" w:w="1296"/>
-          </w:tcPr>
-          <w:p>
-            <w:r>
-              <w:rPr>
-                <w:sz w:val="16"/>
-              </w:rPr>
-              <w:t xml:space="preserve"> </w:t>
-            </w:r>
-          </w:p>
-        </w:tc>
-        <w:tc>
-          <w:tcPr>
-            <w:tcW w:type="dxa" w:w="1296"/>
-          </w:tcPr>
-          <w:p>
-            <w:r>
-              <w:rPr>
-                <w:sz w:val="16"/>
-              </w:rPr>
-              <w:t xml:space="preserve"> </w:t>
-            </w:r>
-          </w:p>
-        </w:tc>
-        <w:tc>
-          <w:tcPr>
-            <w:tcW w:type="dxa" w:w="1296"/>
-          </w:tcPr>
-          <w:p>
-            <w:r>
-              <w:rPr>
-                <w:sz w:val="16"/>
-              </w:rPr>
-              <w:t xml:space="preserve"> </w:t>
-            </w:r>
-          </w:p>
-        </w:tc>
-        <w:tc>
-          <w:tcPr>
-            <w:tcW w:type="dxa" w:w="1296"/>
-          </w:tcPr>
-          <w:p>
-            <w:r>
-              <w:rPr>
-                <w:sz w:val="16"/>
-              </w:rPr>
-              <w:t xml:space="preserve"> </w:t>
-            </w:r>
-          </w:p>
-        </w:tc>
-        <w:tc>
-          <w:tcPr>
-            <w:tcW w:type="dxa" w:w="1296"/>
-          </w:tcPr>
-          <w:p>
-            <w:r>
-              <w:rPr>
-                <w:sz w:val="16"/>
-              </w:rPr>
-              <w:t xml:space="preserve"> </w:t>
-            </w:r>
-          </w:p>
-        </w:tc>
-        <w:tc>
-          <w:tcPr>
-            <w:tcW w:type="dxa" w:w="1296"/>
-          </w:tcPr>
-          <w:p>
-            <w:r>
-              <w:rPr>
-                <w:sz w:val="16"/>
-              </w:rPr>
-              <w:t>2.00</w:t>
-            </w:r>
-          </w:p>
-        </w:tc>
-        <w:tc>
-          <w:tcPr>
-            <w:tcW w:type="dxa" w:w="1296"/>
-          </w:tcPr>
-          <w:p>
-            <w:r>
-              <w:rPr>
-                <w:sz w:val="16"/>
-              </w:rPr>
-              <w:t>1.00</w:t>
-            </w:r>
-          </w:p>
-        </w:tc>
-        <w:tc>
-          <w:tcPr>
-            <w:tcW w:type="dxa" w:w="1296"/>
-          </w:tcPr>
-          <w:p>
-            <w:r>
-              <w:rPr>
-                <w:sz w:val="16"/>
-              </w:rPr>
-              <w:t xml:space="preserve"> </w:t>
-            </w:r>
-          </w:p>
-        </w:tc>
-        <w:tc>
-          <w:tcPr>
-            <w:tcW w:type="dxa" w:w="1296"/>
-          </w:tcPr>
-          <w:p>
-            <w:r>
-              <w:rPr>
-                <w:sz w:val="16"/>
-              </w:rPr>
-              <w:t>2.00</w:t>
-            </w:r>
-          </w:p>
-        </w:tc>
-        <w:tc>
-          <w:tcPr>
-            <w:tcW w:type="dxa" w:w="1296"/>
-          </w:tcPr>
-          <w:p>
-            <w:r>
-              <w:rPr>
-                <w:sz w:val="16"/>
-              </w:rPr>
-              <w:t>2.67</w:t>
-            </w:r>
-          </w:p>
-        </w:tc>
-        <w:tc>
-          <w:tcPr>
-            <w:tcW w:type="dxa" w:w="1296"/>
-          </w:tcPr>
-          <w:p>
-            <w:r>
-              <w:rPr>
-                <w:sz w:val="16"/>
-              </w:rPr>
-              <w:t>2.00</w:t>
-            </w:r>
-          </w:p>
-        </w:tc>
-        <w:tc>
-          <w:tcPr>
-            <w:tcW w:type="dxa" w:w="1296"/>
-          </w:tcPr>
-          <w:p>
-            <w:r>
-              <w:rPr>
-                <w:sz w:val="16"/>
-              </w:rPr>
-              <w:t xml:space="preserve"> </w:t>
-            </w:r>
-          </w:p>
-        </w:tc>
-      </w:tr>
-      <w:tr>
-        <w:tc>
-          <w:tcPr>
-            <w:tcW w:type="dxa" w:w="1296"/>
-          </w:tcPr>
-          <w:p>
-            <w:r>
-              <w:rPr>
-                <w:sz w:val="16"/>
-              </w:rPr>
-              <w:t>2</w:t>
-            </w:r>
-          </w:p>
-        </w:tc>
-        <w:tc>
-          <w:tcPr>
-            <w:tcW w:type="dxa" w:w="2736"/>
-          </w:tcPr>
-          <w:p>
-            <w:r>
-              <w:rPr>
-                <w:sz w:val="16"/>
-              </w:rPr>
-              <w:t>MEC 801</w:t>
-            </w:r>
-          </w:p>
-        </w:tc>
-        <w:tc>
-          <w:tcPr>
-            <w:tcW w:type="dxa" w:w="4176"/>
-          </w:tcPr>
-          <w:p>
-            <w:r>
-              <w:rPr>
-                <w:sz w:val="16"/>
-              </w:rPr>
-              <w:t>Design of Mechanical Systems</w:t>
-            </w:r>
-          </w:p>
-        </w:tc>
-        <w:tc>
-          <w:tcPr>
-            <w:tcW w:type="dxa" w:w="1296"/>
-          </w:tcPr>
-          <w:p>
-            <w:r>
-              <w:rPr>
-                <w:sz w:val="16"/>
-              </w:rPr>
-              <w:t>2.33</w:t>
-            </w:r>
-          </w:p>
-        </w:tc>
-        <w:tc>
-          <w:tcPr>
-            <w:tcW w:type="dxa" w:w="1296"/>
-          </w:tcPr>
-          <w:p>
-            <w:r>
-              <w:rPr>
-                <w:sz w:val="16"/>
-              </w:rPr>
-              <w:t>2.17</w:t>
-            </w:r>
-          </w:p>
-        </w:tc>
-        <w:tc>
-          <w:tcPr>
-            <w:tcW w:type="dxa" w:w="1296"/>
-          </w:tcPr>
-          <w:p>
-            <w:r>
-              <w:rPr>
-                <w:sz w:val="16"/>
-              </w:rPr>
-              <w:t>2.17</w:t>
-            </w:r>
-          </w:p>
-        </w:tc>
-        <w:tc>
-          <w:tcPr>
-            <w:tcW w:type="dxa" w:w="1296"/>
-          </w:tcPr>
-          <w:p>
-            <w:r>
-              <w:rPr>
-                <w:sz w:val="16"/>
-              </w:rPr>
-              <w:t>2.00</w:t>
-            </w:r>
-          </w:p>
-        </w:tc>
-        <w:tc>
-          <w:tcPr>
-            <w:tcW w:type="dxa" w:w="1296"/>
-          </w:tcPr>
-          <w:p>
-            <w:r>
-              <w:rPr>
-                <w:sz w:val="16"/>
-              </w:rPr>
-              <w:t>1.84</w:t>
-            </w:r>
-          </w:p>
-        </w:tc>
-        <w:tc>
-          <w:tcPr>
-            <w:tcW w:type="dxa" w:w="1296"/>
-          </w:tcPr>
-          <w:p>
-            <w:r>
-              <w:rPr>
-                <w:sz w:val="16"/>
-              </w:rPr>
-              <w:t>1.17</w:t>
-            </w:r>
-          </w:p>
-        </w:tc>
-        <w:tc>
-          <w:tcPr>
-            <w:tcW w:type="dxa" w:w="1296"/>
-          </w:tcPr>
-          <w:p>
-            <w:r>
-              <w:rPr>
-                <w:sz w:val="16"/>
-              </w:rPr>
-              <w:t xml:space="preserve"> </w:t>
-            </w:r>
-          </w:p>
-        </w:tc>
-        <w:tc>
-          <w:tcPr>
-            <w:tcW w:type="dxa" w:w="1296"/>
-          </w:tcPr>
-          <w:p>
-            <w:r>
-              <w:rPr>
-                <w:sz w:val="16"/>
-              </w:rPr>
-              <w:t xml:space="preserve"> </w:t>
-            </w:r>
-          </w:p>
-        </w:tc>
-        <w:tc>
-          <w:tcPr>
-            <w:tcW w:type="dxa" w:w="1296"/>
-          </w:tcPr>
-          <w:p>
-            <w:r>
-              <w:rPr>
-                <w:sz w:val="16"/>
-              </w:rPr>
-              <w:t>2.00</w:t>
-            </w:r>
-          </w:p>
-        </w:tc>
-        <w:tc>
-          <w:tcPr>
-            <w:tcW w:type="dxa" w:w="1296"/>
-          </w:tcPr>
-          <w:p>
-            <w:r>
-              <w:rPr>
-                <w:sz w:val="16"/>
-              </w:rPr>
-              <w:t>1.00</w:t>
-            </w:r>
-          </w:p>
-        </w:tc>
-        <w:tc>
-          <w:tcPr>
-            <w:tcW w:type="dxa" w:w="1296"/>
-          </w:tcPr>
-          <w:p>
-            <w:r>
-              <w:rPr>
-                <w:sz w:val="16"/>
-              </w:rPr>
-              <w:t xml:space="preserve"> </w:t>
-            </w:r>
-          </w:p>
-        </w:tc>
-        <w:tc>
-          <w:tcPr>
-            <w:tcW w:type="dxa" w:w="1296"/>
-          </w:tcPr>
-          <w:p>
-            <w:r>
-              <w:rPr>
-                <w:sz w:val="16"/>
-              </w:rPr>
-              <w:t>2.00</w:t>
-            </w:r>
-          </w:p>
-        </w:tc>
-        <w:tc>
-          <w:tcPr>
-            <w:tcW w:type="dxa" w:w="1296"/>
-          </w:tcPr>
-          <w:p>
-            <w:r>
-              <w:rPr>
-                <w:sz w:val="16"/>
-              </w:rPr>
-              <w:t>2.67</w:t>
-            </w:r>
-          </w:p>
-        </w:tc>
-        <w:tc>
-          <w:tcPr>
-            <w:tcW w:type="dxa" w:w="1296"/>
-          </w:tcPr>
-          <w:p>
-            <w:r>
-              <w:rPr>
-                <w:sz w:val="16"/>
-              </w:rPr>
-              <w:t xml:space="preserve"> </w:t>
-            </w:r>
-          </w:p>
-        </w:tc>
-        <w:tc>
-          <w:tcPr>
-            <w:tcW w:type="dxa" w:w="1296"/>
-          </w:tcPr>
-          <w:p>
-            <w:r>
-              <w:rPr>
-                <w:sz w:val="16"/>
-              </w:rPr>
-              <w:t xml:space="preserve"> </w:t>
-            </w:r>
-          </w:p>
-        </w:tc>
-      </w:tr>
-      <w:tr>
-        <w:tc>
-          <w:tcPr>
-            <w:tcW w:type="dxa" w:w="1296"/>
-          </w:tcPr>
-          <w:p>
-            <w:r>
-              <w:rPr>
-                <w:sz w:val="16"/>
-              </w:rPr>
-              <w:t>3</w:t>
-            </w:r>
-          </w:p>
-        </w:tc>
-        <w:tc>
-          <w:tcPr>
-            <w:tcW w:type="dxa" w:w="2736"/>
-          </w:tcPr>
-          <w:p>
-            <w:r>
-              <w:rPr>
-                <w:sz w:val="16"/>
-              </w:rPr>
-              <w:t>MEC 801</w:t>
-            </w:r>
-          </w:p>
-        </w:tc>
-        <w:tc>
-          <w:tcPr>
-            <w:tcW w:type="dxa" w:w="4176"/>
-          </w:tcPr>
-          <w:p>
-            <w:r>
-              <w:rPr>
-                <w:sz w:val="16"/>
-              </w:rPr>
-              <w:t>Design of Mechanical Systems</w:t>
-            </w:r>
-          </w:p>
-        </w:tc>
-        <w:tc>
-          <w:tcPr>
-            <w:tcW w:type="dxa" w:w="1296"/>
-          </w:tcPr>
-          <w:p>
-            <w:r>
-              <w:rPr>
-                <w:sz w:val="16"/>
-              </w:rPr>
-              <w:t>2.33</w:t>
-            </w:r>
-          </w:p>
-        </w:tc>
-        <w:tc>
-          <w:tcPr>
-            <w:tcW w:type="dxa" w:w="1296"/>
-          </w:tcPr>
-          <w:p>
-            <w:r>
-              <w:rPr>
-                <w:sz w:val="16"/>
-              </w:rPr>
-              <w:t>2.17</w:t>
-            </w:r>
-          </w:p>
-        </w:tc>
-        <w:tc>
-          <w:tcPr>
-            <w:tcW w:type="dxa" w:w="1296"/>
-          </w:tcPr>
-          <w:p>
-            <w:r>
-              <w:rPr>
-                <w:sz w:val="16"/>
-              </w:rPr>
-              <w:t>2.17</w:t>
-            </w:r>
-          </w:p>
-        </w:tc>
-        <w:tc>
-          <w:tcPr>
-            <w:tcW w:type="dxa" w:w="1296"/>
-          </w:tcPr>
-          <w:p>
-            <w:r>
-              <w:rPr>
-                <w:sz w:val="16"/>
-              </w:rPr>
-              <w:t>2.00</w:t>
-            </w:r>
-          </w:p>
-        </w:tc>
-        <w:tc>
-          <w:tcPr>
-            <w:tcW w:type="dxa" w:w="1296"/>
-          </w:tcPr>
-          <w:p>
-            <w:r>
-              <w:rPr>
-                <w:sz w:val="16"/>
-              </w:rPr>
-              <w:t>2.17</w:t>
-            </w:r>
-          </w:p>
-        </w:tc>
-        <w:tc>
-          <w:tcPr>
-            <w:tcW w:type="dxa" w:w="1296"/>
-          </w:tcPr>
-          <w:p>
-            <w:r>
-              <w:rPr>
-                <w:sz w:val="16"/>
-              </w:rPr>
-              <w:t xml:space="preserve"> </w:t>
-            </w:r>
-          </w:p>
-        </w:tc>
-        <w:tc>
-          <w:tcPr>
-            <w:tcW w:type="dxa" w:w="1296"/>
-          </w:tcPr>
-          <w:p>
-            <w:r>
-              <w:rPr>
-                <w:sz w:val="16"/>
-              </w:rPr>
-              <w:t xml:space="preserve"> </w:t>
-            </w:r>
-          </w:p>
-        </w:tc>
-        <w:tc>
-          <w:tcPr>
-            <w:tcW w:type="dxa" w:w="1296"/>
-          </w:tcPr>
-          <w:p>
-            <w:r>
-              <w:rPr>
-                <w:sz w:val="16"/>
-              </w:rPr>
-              <w:t xml:space="preserve"> </w:t>
-            </w:r>
-          </w:p>
-        </w:tc>
-        <w:tc>
-          <w:tcPr>
-            <w:tcW w:type="dxa" w:w="1296"/>
-          </w:tcPr>
-          <w:p>
-            <w:r>
-              <w:rPr>
-                <w:sz w:val="16"/>
-              </w:rPr>
-              <w:t>2.00</w:t>
-            </w:r>
-          </w:p>
-        </w:tc>
-        <w:tc>
-          <w:tcPr>
-            <w:tcW w:type="dxa" w:w="1296"/>
-          </w:tcPr>
-          <w:p>
-            <w:r>
-              <w:rPr>
-                <w:sz w:val="16"/>
-              </w:rPr>
-              <w:t>1.00</w:t>
-            </w:r>
-          </w:p>
-        </w:tc>
-        <w:tc>
-          <w:tcPr>
-            <w:tcW w:type="dxa" w:w="1296"/>
-          </w:tcPr>
-          <w:p>
-            <w:r>
-              <w:rPr>
-                <w:sz w:val="16"/>
-              </w:rPr>
-              <w:t xml:space="preserve"> </w:t>
-            </w:r>
-          </w:p>
-        </w:tc>
-        <w:tc>
-          <w:tcPr>
-            <w:tcW w:type="dxa" w:w="1296"/>
-          </w:tcPr>
-          <w:p>
-            <w:r>
-              <w:rPr>
-                <w:sz w:val="16"/>
-              </w:rPr>
-              <w:t>2.00</w:t>
-            </w:r>
-          </w:p>
-        </w:tc>
-        <w:tc>
-          <w:tcPr>
-            <w:tcW w:type="dxa" w:w="1296"/>
-          </w:tcPr>
-          <w:p>
-            <w:r>
-              <w:rPr>
-                <w:sz w:val="16"/>
-              </w:rPr>
-              <w:t>2.67</w:t>
-            </w:r>
-          </w:p>
-        </w:tc>
-        <w:tc>
-          <w:tcPr>
-            <w:tcW w:type="dxa" w:w="1296"/>
-          </w:tcPr>
-          <w:p>
-            <w:r>
-              <w:rPr>
-                <w:sz w:val="16"/>
-              </w:rPr>
-              <w:t>1.50</w:t>
-            </w:r>
-          </w:p>
-        </w:tc>
-        <w:tc>
-          <w:tcPr>
-            <w:tcW w:type="dxa" w:w="1296"/>
-          </w:tcPr>
-          <w:p>
-            <w:r>
-              <w:rPr>
-                <w:sz w:val="16"/>
-              </w:rPr>
-              <w:t>2.33</w:t>
-            </w:r>
-          </w:p>
-        </w:tc>
-      </w:tr>
-      <w:tr>
-        <w:tc>
-          <w:tcPr>
-            <w:tcW w:type="dxa" w:w="1296"/>
-          </w:tcPr>
-          <w:p>
-            <w:r>
-              <w:rPr>
-                <w:sz w:val="16"/>
-              </w:rPr>
-              <w:t>4</w:t>
-            </w:r>
-          </w:p>
-        </w:tc>
-        <w:tc>
-          <w:tcPr>
-            <w:tcW w:type="dxa" w:w="2736"/>
-          </w:tcPr>
-          <w:p>
-            <w:r>
-              <w:rPr>
-                <w:sz w:val="16"/>
-              </w:rPr>
-              <w:t>MEC 801</w:t>
-            </w:r>
-          </w:p>
-        </w:tc>
-        <w:tc>
-          <w:tcPr>
-            <w:tcW w:type="dxa" w:w="4176"/>
-          </w:tcPr>
-          <w:p>
-            <w:r>
-              <w:rPr>
-                <w:sz w:val="16"/>
-              </w:rPr>
-              <w:t>Design of Mechanical Systems</w:t>
-            </w:r>
-          </w:p>
-        </w:tc>
-        <w:tc>
-          <w:tcPr>
-            <w:tcW w:type="dxa" w:w="1296"/>
-          </w:tcPr>
-          <w:p>
-            <w:r>
-              <w:rPr>
-                <w:sz w:val="16"/>
-              </w:rPr>
-              <w:t>2.33</w:t>
-            </w:r>
-          </w:p>
-        </w:tc>
-        <w:tc>
-          <w:tcPr>
-            <w:tcW w:type="dxa" w:w="1296"/>
-          </w:tcPr>
-          <w:p>
-            <w:r>
-              <w:rPr>
-                <w:sz w:val="16"/>
-              </w:rPr>
-              <w:t>2.17</w:t>
-            </w:r>
-          </w:p>
-        </w:tc>
-        <w:tc>
-          <w:tcPr>
-            <w:tcW w:type="dxa" w:w="1296"/>
-          </w:tcPr>
-          <w:p>
-            <w:r>
-              <w:rPr>
-                <w:sz w:val="16"/>
-              </w:rPr>
-              <w:t>2.17</w:t>
-            </w:r>
-          </w:p>
-        </w:tc>
-        <w:tc>
-          <w:tcPr>
-            <w:tcW w:type="dxa" w:w="1296"/>
-          </w:tcPr>
-          <w:p>
-            <w:r>
-              <w:rPr>
-                <w:sz w:val="16"/>
-              </w:rPr>
-              <w:t>2.00</w:t>
-            </w:r>
-          </w:p>
-        </w:tc>
-        <w:tc>
-          <w:tcPr>
-            <w:tcW w:type="dxa" w:w="1296"/>
-          </w:tcPr>
-          <w:p>
-            <w:r>
-              <w:rPr>
-                <w:sz w:val="16"/>
-              </w:rPr>
-              <w:t>1.67</w:t>
-            </w:r>
-          </w:p>
-        </w:tc>
-        <w:tc>
-          <w:tcPr>
-            <w:tcW w:type="dxa" w:w="1296"/>
-          </w:tcPr>
-          <w:p>
-            <w:r>
-              <w:rPr>
-                <w:sz w:val="16"/>
-              </w:rPr>
-              <w:t>1.17</w:t>
-            </w:r>
-          </w:p>
-        </w:tc>
-        <w:tc>
-          <w:tcPr>
-            <w:tcW w:type="dxa" w:w="1296"/>
-          </w:tcPr>
-          <w:p>
-            <w:r>
-              <w:rPr>
-                <w:sz w:val="16"/>
-              </w:rPr>
-              <w:t xml:space="preserve"> </w:t>
-            </w:r>
-          </w:p>
-        </w:tc>
-        <w:tc>
-          <w:tcPr>
-            <w:tcW w:type="dxa" w:w="1296"/>
-          </w:tcPr>
-          <w:p>
-            <w:r>
-              <w:rPr>
-                <w:sz w:val="16"/>
-              </w:rPr>
-              <w:t xml:space="preserve"> </w:t>
-            </w:r>
-          </w:p>
-        </w:tc>
-        <w:tc>
-          <w:tcPr>
-            <w:tcW w:type="dxa" w:w="1296"/>
-          </w:tcPr>
-          <w:p>
-            <w:r>
-              <w:rPr>
-                <w:sz w:val="16"/>
-              </w:rPr>
-              <w:t xml:space="preserve"> </w:t>
-            </w:r>
-          </w:p>
-        </w:tc>
-        <w:tc>
-          <w:tcPr>
-            <w:tcW w:type="dxa" w:w="1296"/>
-          </w:tcPr>
-          <w:p>
-            <w:r>
-              <w:rPr>
-                <w:sz w:val="16"/>
-              </w:rPr>
-              <w:t>1.00</w:t>
-            </w:r>
-          </w:p>
-        </w:tc>
-        <w:tc>
-          <w:tcPr>
-            <w:tcW w:type="dxa" w:w="1296"/>
-          </w:tcPr>
-          <w:p>
-            <w:r>
-              <w:rPr>
-                <w:sz w:val="16"/>
-              </w:rPr>
-              <w:t xml:space="preserve"> </w:t>
-            </w:r>
-          </w:p>
-        </w:tc>
-        <w:tc>
-          <w:tcPr>
-            <w:tcW w:type="dxa" w:w="1296"/>
-          </w:tcPr>
-          <w:p>
-            <w:r>
-              <w:rPr>
-                <w:sz w:val="16"/>
-              </w:rPr>
-              <w:t>2.00</w:t>
-            </w:r>
-          </w:p>
-        </w:tc>
-        <w:tc>
-          <w:tcPr>
-            <w:tcW w:type="dxa" w:w="1296"/>
-          </w:tcPr>
-          <w:p>
-            <w:r>
-              <w:rPr>
-                <w:sz w:val="16"/>
-              </w:rPr>
-              <w:t>2.67</w:t>
-            </w:r>
-          </w:p>
-        </w:tc>
-        <w:tc>
-          <w:tcPr>
-            <w:tcW w:type="dxa" w:w="1296"/>
-          </w:tcPr>
-          <w:p>
-            <w:r>
-              <w:rPr>
-                <w:sz w:val="16"/>
-              </w:rPr>
-              <w:t>2.00</w:t>
-            </w:r>
-          </w:p>
-        </w:tc>
-        <w:tc>
-          <w:tcPr>
-            <w:tcW w:type="dxa" w:w="1296"/>
-          </w:tcPr>
-          <w:p>
-            <w:r>
-              <w:rPr>
-                <w:sz w:val="16"/>
-              </w:rPr>
-              <w:t>2.00</w:t>
-            </w:r>
-          </w:p>
-        </w:tc>
-      </w:tr>
-      <w:tr>
-        <w:tc>
-          <w:tcPr>
-            <w:tcW w:type="dxa" w:w="1296"/>
-          </w:tcPr>
-          <w:p>
-            <w:r>
-              <w:rPr>
-                <w:sz w:val="16"/>
-              </w:rPr>
-              <w:t>5</w:t>
-            </w:r>
-          </w:p>
-        </w:tc>
-        <w:tc>
-          <w:tcPr>
-            <w:tcW w:type="dxa" w:w="2736"/>
-          </w:tcPr>
-          <w:p>
-            <w:r>
-              <w:rPr>
-                <w:sz w:val="16"/>
-              </w:rPr>
-              <w:t>MEC 701</w:t>
-            </w:r>
-          </w:p>
-        </w:tc>
-        <w:tc>
-          <w:tcPr>
-            <w:tcW w:type="dxa" w:w="4176"/>
-          </w:tcPr>
-          <w:p>
-            <w:r>
-              <w:rPr>
-                <w:sz w:val="16"/>
-              </w:rPr>
-              <w:t>Design of Mechanical Systems</w:t>
-            </w:r>
-          </w:p>
-        </w:tc>
-        <w:tc>
-          <w:tcPr>
-            <w:tcW w:type="dxa" w:w="1296"/>
-          </w:tcPr>
-          <w:p>
-            <w:r>
-              <w:rPr>
-                <w:sz w:val="16"/>
-              </w:rPr>
-              <w:t>2.33</w:t>
-            </w:r>
-          </w:p>
-        </w:tc>
-        <w:tc>
-          <w:tcPr>
-            <w:tcW w:type="dxa" w:w="1296"/>
-          </w:tcPr>
-          <w:p>
-            <w:r>
-              <w:rPr>
-                <w:sz w:val="16"/>
-              </w:rPr>
-              <w:t>2.17</w:t>
-            </w:r>
-          </w:p>
-        </w:tc>
-        <w:tc>
-          <w:tcPr>
-            <w:tcW w:type="dxa" w:w="1296"/>
-          </w:tcPr>
-          <w:p>
-            <w:r>
-              <w:rPr>
-                <w:sz w:val="16"/>
-              </w:rPr>
-              <w:t>2.17</w:t>
-            </w:r>
-          </w:p>
-        </w:tc>
-        <w:tc>
-          <w:tcPr>
-            <w:tcW w:type="dxa" w:w="1296"/>
-          </w:tcPr>
-          <w:p>
-            <w:r>
-              <w:rPr>
-                <w:sz w:val="16"/>
-              </w:rPr>
-              <w:t>2.00</w:t>
-            </w:r>
-          </w:p>
-        </w:tc>
-        <w:tc>
-          <w:tcPr>
-            <w:tcW w:type="dxa" w:w="1296"/>
-          </w:tcPr>
-          <w:p>
-            <w:r>
-              <w:rPr>
-                <w:sz w:val="16"/>
-              </w:rPr>
-              <w:t>2.17</w:t>
-            </w:r>
-          </w:p>
-        </w:tc>
-        <w:tc>
-          <w:tcPr>
-            <w:tcW w:type="dxa" w:w="1296"/>
-          </w:tcPr>
-          <w:p>
-            <w:r>
-              <w:rPr>
-                <w:sz w:val="16"/>
-              </w:rPr>
-              <w:t>1.17</w:t>
-            </w:r>
-          </w:p>
-        </w:tc>
-        <w:tc>
-          <w:tcPr>
-            <w:tcW w:type="dxa" w:w="1296"/>
-          </w:tcPr>
-          <w:p>
-            <w:r>
-              <w:rPr>
-                <w:sz w:val="16"/>
-              </w:rPr>
-              <w:t xml:space="preserve"> </w:t>
-            </w:r>
-          </w:p>
-        </w:tc>
-        <w:tc>
-          <w:tcPr>
-            <w:tcW w:type="dxa" w:w="1296"/>
-          </w:tcPr>
-          <w:p>
-            <w:r>
-              <w:rPr>
-                <w:sz w:val="16"/>
-              </w:rPr>
-              <w:t xml:space="preserve"> </w:t>
-            </w:r>
-          </w:p>
-        </w:tc>
-        <w:tc>
-          <w:tcPr>
-            <w:tcW w:type="dxa" w:w="1296"/>
-          </w:tcPr>
-          <w:p>
-            <w:r>
-              <w:rPr>
-                <w:sz w:val="16"/>
-              </w:rPr>
-              <w:t>2.00</w:t>
-            </w:r>
-          </w:p>
-        </w:tc>
-        <w:tc>
-          <w:tcPr>
-            <w:tcW w:type="dxa" w:w="1296"/>
-          </w:tcPr>
-          <w:p>
-            <w:r>
-              <w:rPr>
-                <w:sz w:val="16"/>
-              </w:rPr>
-              <w:t>1.00</w:t>
-            </w:r>
-          </w:p>
-        </w:tc>
-        <w:tc>
-          <w:tcPr>
-            <w:tcW w:type="dxa" w:w="1296"/>
-          </w:tcPr>
-          <w:p>
-            <w:r>
-              <w:rPr>
-                <w:sz w:val="16"/>
-              </w:rPr>
-              <w:t xml:space="preserve"> </w:t>
-            </w:r>
-          </w:p>
-        </w:tc>
-        <w:tc>
-          <w:tcPr>
-            <w:tcW w:type="dxa" w:w="1296"/>
-          </w:tcPr>
-          <w:p>
-            <w:r>
-              <w:rPr>
-                <w:sz w:val="16"/>
-              </w:rPr>
-              <w:t>2.00</w:t>
-            </w:r>
-          </w:p>
-        </w:tc>
-        <w:tc>
-          <w:tcPr>
-            <w:tcW w:type="dxa" w:w="1296"/>
-          </w:tcPr>
-          <w:p>
-            <w:r>
-              <w:rPr>
-                <w:sz w:val="16"/>
-              </w:rPr>
-              <w:t>2.67</w:t>
-            </w:r>
-          </w:p>
-        </w:tc>
-        <w:tc>
-          <w:tcPr>
-            <w:tcW w:type="dxa" w:w="1296"/>
-          </w:tcPr>
-          <w:p>
-            <w:r>
-              <w:rPr>
-                <w:sz w:val="16"/>
-              </w:rPr>
-              <w:t>2.00</w:t>
-            </w:r>
-          </w:p>
-        </w:tc>
-        <w:tc>
-          <w:tcPr>
-            <w:tcW w:type="dxa" w:w="1296"/>
-          </w:tcPr>
-          <w:p>
-            <w:r>
-              <w:rPr>
-                <w:sz w:val="16"/>
-              </w:rPr>
-              <w:t>2.33</w:t>
-            </w:r>
-          </w:p>
-        </w:tc>
-      </w:tr>
-      <w:tr>
-        <w:tc>
-          <w:tcPr>
-            <w:tcW w:type="dxa" w:w="1296"/>
-          </w:tcPr>
-          <w:p>
-            <w:r>
-              <w:rPr>
-                <w:sz w:val="16"/>
-              </w:rPr>
-              <w:t>6</w:t>
-            </w:r>
-          </w:p>
-        </w:tc>
-        <w:tc>
-          <w:tcPr>
-            <w:tcW w:type="dxa" w:w="2736"/>
-          </w:tcPr>
-          <w:p>
-            <w:r>
-              <w:rPr>
-                <w:sz w:val="16"/>
-              </w:rPr>
-              <w:t>MEC 701</w:t>
-            </w:r>
-          </w:p>
-        </w:tc>
-        <w:tc>
-          <w:tcPr>
-            <w:tcW w:type="dxa" w:w="4176"/>
-          </w:tcPr>
-          <w:p>
-            <w:r>
-              <w:rPr>
-                <w:sz w:val="16"/>
-              </w:rPr>
-              <w:t>Design of Mechanical Systems</w:t>
-            </w:r>
-          </w:p>
-        </w:tc>
-        <w:tc>
-          <w:tcPr>
-            <w:tcW w:type="dxa" w:w="1296"/>
-          </w:tcPr>
-          <w:p>
-            <w:r>
-              <w:rPr>
-                <w:sz w:val="16"/>
-              </w:rPr>
-              <w:t>2.33</w:t>
-            </w:r>
-          </w:p>
-        </w:tc>
-        <w:tc>
-          <w:tcPr>
-            <w:tcW w:type="dxa" w:w="1296"/>
-          </w:tcPr>
-          <w:p>
-            <w:r>
-              <w:rPr>
-                <w:sz w:val="16"/>
-              </w:rPr>
-              <w:t>2.17</w:t>
-            </w:r>
-          </w:p>
-        </w:tc>
-        <w:tc>
-          <w:tcPr>
-            <w:tcW w:type="dxa" w:w="1296"/>
-          </w:tcPr>
-          <w:p>
-            <w:r>
-              <w:rPr>
-                <w:sz w:val="16"/>
-              </w:rPr>
-              <w:t>2.17</w:t>
-            </w:r>
-          </w:p>
-        </w:tc>
-        <w:tc>
-          <w:tcPr>
-            <w:tcW w:type="dxa" w:w="1296"/>
-          </w:tcPr>
-          <w:p>
-            <w:r>
-              <w:rPr>
-                <w:sz w:val="16"/>
-              </w:rPr>
-              <w:t>2.00</w:t>
-            </w:r>
-          </w:p>
-        </w:tc>
-        <w:tc>
-          <w:tcPr>
-            <w:tcW w:type="dxa" w:w="1296"/>
-          </w:tcPr>
-          <w:p>
-            <w:r>
-              <w:rPr>
-                <w:sz w:val="16"/>
-              </w:rPr>
-              <w:t>2.17</w:t>
-            </w:r>
-          </w:p>
-        </w:tc>
-        <w:tc>
-          <w:tcPr>
-            <w:tcW w:type="dxa" w:w="1296"/>
-          </w:tcPr>
-          <w:p>
-            <w:r>
-              <w:rPr>
-                <w:sz w:val="16"/>
-              </w:rPr>
-              <w:t>1.17</w:t>
-            </w:r>
-          </w:p>
-        </w:tc>
-        <w:tc>
-          <w:tcPr>
-            <w:tcW w:type="dxa" w:w="1296"/>
-          </w:tcPr>
-          <w:p>
-            <w:r>
-              <w:rPr>
-                <w:sz w:val="16"/>
-              </w:rPr>
-              <w:t xml:space="preserve"> </w:t>
-            </w:r>
-          </w:p>
-        </w:tc>
-        <w:tc>
-          <w:tcPr>
-            <w:tcW w:type="dxa" w:w="1296"/>
-          </w:tcPr>
-          <w:p>
-            <w:r>
-              <w:rPr>
-                <w:sz w:val="16"/>
-              </w:rPr>
-              <w:t xml:space="preserve"> </w:t>
-            </w:r>
-          </w:p>
-        </w:tc>
-        <w:tc>
-          <w:tcPr>
-            <w:tcW w:type="dxa" w:w="1296"/>
-          </w:tcPr>
-          <w:p>
-            <w:r>
-              <w:rPr>
-                <w:sz w:val="16"/>
-              </w:rPr>
-              <w:t>2.00</w:t>
-            </w:r>
-          </w:p>
-        </w:tc>
-        <w:tc>
-          <w:tcPr>
-            <w:tcW w:type="dxa" w:w="1296"/>
-          </w:tcPr>
-          <w:p>
-            <w:r>
-              <w:rPr>
-                <w:sz w:val="16"/>
-              </w:rPr>
-              <w:t>1.00</w:t>
-            </w:r>
-          </w:p>
-        </w:tc>
-        <w:tc>
-          <w:tcPr>
-            <w:tcW w:type="dxa" w:w="1296"/>
-          </w:tcPr>
-          <w:p>
-            <w:r>
-              <w:rPr>
-                <w:sz w:val="16"/>
-              </w:rPr>
-              <w:t xml:space="preserve"> </w:t>
-            </w:r>
-          </w:p>
-        </w:tc>
-        <w:tc>
-          <w:tcPr>
-            <w:tcW w:type="dxa" w:w="1296"/>
-          </w:tcPr>
-          <w:p>
-            <w:r>
-              <w:rPr>
-                <w:sz w:val="16"/>
-              </w:rPr>
-              <w:t>2.00</w:t>
-            </w:r>
-          </w:p>
-        </w:tc>
-        <w:tc>
-          <w:tcPr>
-            <w:tcW w:type="dxa" w:w="1296"/>
-          </w:tcPr>
-          <w:p>
-            <w:r>
-              <w:rPr>
-                <w:sz w:val="16"/>
-              </w:rPr>
-              <w:t>2.67</w:t>
-            </w:r>
-          </w:p>
-        </w:tc>
-        <w:tc>
-          <w:tcPr>
-            <w:tcW w:type="dxa" w:w="1296"/>
-          </w:tcPr>
-          <w:p>
-            <w:r>
-              <w:rPr>
-                <w:sz w:val="16"/>
-              </w:rPr>
-              <w:t>2.00</w:t>
-            </w:r>
-          </w:p>
-        </w:tc>
-        <w:tc>
-          <w:tcPr>
-            <w:tcW w:type="dxa" w:w="1296"/>
-          </w:tcPr>
-          <w:p>
-            <w:r>
-              <w:rPr>
-                <w:sz w:val="16"/>
-              </w:rPr>
-              <w:t>2.33</w:t>
-            </w:r>
-          </w:p>
-        </w:tc>
-      </w:tr>
-      <w:tr>
-        <w:tc>
-          <w:tcPr>
-            <w:tcW w:type="dxa" w:w="1296"/>
-          </w:tcPr>
-          <w:p>
-            <w:r>
-              <w:rPr>
-                <w:sz w:val="16"/>
-              </w:rPr>
-              <w:t>7</w:t>
-            </w:r>
-          </w:p>
-        </w:tc>
-        <w:tc>
-          <w:tcPr>
-            <w:tcW w:type="dxa" w:w="2736"/>
-          </w:tcPr>
-          <w:p>
-            <w:r>
-              <w:rPr>
-                <w:sz w:val="16"/>
-              </w:rPr>
-              <w:t>MEC 801</w:t>
-            </w:r>
-          </w:p>
-        </w:tc>
-        <w:tc>
-          <w:tcPr>
-            <w:tcW w:type="dxa" w:w="4176"/>
-          </w:tcPr>
-          <w:p>
-            <w:r>
-              <w:rPr>
-                <w:sz w:val="16"/>
-              </w:rPr>
-              <w:t>Design of Mechanical Systems</w:t>
-            </w:r>
-          </w:p>
-        </w:tc>
-        <w:tc>
-          <w:tcPr>
-            <w:tcW w:type="dxa" w:w="1296"/>
-          </w:tcPr>
-          <w:p>
-            <w:r>
-              <w:rPr>
-                <w:sz w:val="16"/>
-              </w:rPr>
-              <w:t>2.33</w:t>
-            </w:r>
-          </w:p>
-        </w:tc>
-        <w:tc>
-          <w:tcPr>
-            <w:tcW w:type="dxa" w:w="1296"/>
-          </w:tcPr>
-          <w:p>
-            <w:r>
-              <w:rPr>
-                <w:sz w:val="16"/>
-              </w:rPr>
-              <w:t>2.17</w:t>
-            </w:r>
-          </w:p>
-        </w:tc>
-        <w:tc>
-          <w:tcPr>
-            <w:tcW w:type="dxa" w:w="1296"/>
-          </w:tcPr>
-          <w:p>
-            <w:r>
-              <w:rPr>
-                <w:sz w:val="16"/>
-              </w:rPr>
-              <w:t>2.17</w:t>
-            </w:r>
-          </w:p>
-        </w:tc>
-        <w:tc>
-          <w:tcPr>
-            <w:tcW w:type="dxa" w:w="1296"/>
-          </w:tcPr>
-          <w:p>
-            <w:r>
-              <w:rPr>
-                <w:sz w:val="16"/>
-              </w:rPr>
-              <w:t xml:space="preserve"> </w:t>
-            </w:r>
-          </w:p>
-        </w:tc>
-        <w:tc>
-          <w:tcPr>
-            <w:tcW w:type="dxa" w:w="1296"/>
-          </w:tcPr>
-          <w:p>
-            <w:r>
-              <w:rPr>
-                <w:sz w:val="16"/>
-              </w:rPr>
-              <w:t xml:space="preserve"> </w:t>
-            </w:r>
-          </w:p>
-        </w:tc>
-        <w:tc>
-          <w:tcPr>
-            <w:tcW w:type="dxa" w:w="1296"/>
-          </w:tcPr>
-          <w:p>
-            <w:r>
-              <w:rPr>
-                <w:sz w:val="16"/>
-              </w:rPr>
-              <w:t xml:space="preserve"> </w:t>
-            </w:r>
-          </w:p>
-        </w:tc>
-        <w:tc>
-          <w:tcPr>
-            <w:tcW w:type="dxa" w:w="1296"/>
-          </w:tcPr>
-          <w:p>
-            <w:r>
-              <w:rPr>
-                <w:sz w:val="16"/>
-              </w:rPr>
-              <w:t xml:space="preserve"> </w:t>
-            </w:r>
-          </w:p>
-        </w:tc>
-        <w:tc>
-          <w:tcPr>
-            <w:tcW w:type="dxa" w:w="1296"/>
-          </w:tcPr>
-          <w:p>
-            <w:r>
-              <w:rPr>
-                <w:sz w:val="16"/>
-              </w:rPr>
-              <w:t xml:space="preserve"> </w:t>
-            </w:r>
-          </w:p>
-        </w:tc>
-        <w:tc>
-          <w:tcPr>
-            <w:tcW w:type="dxa" w:w="1296"/>
-          </w:tcPr>
-          <w:p>
-            <w:r>
-              <w:rPr>
-                <w:sz w:val="16"/>
-              </w:rPr>
-              <w:t>2.00</w:t>
-            </w:r>
-          </w:p>
-        </w:tc>
-        <w:tc>
-          <w:tcPr>
-            <w:tcW w:type="dxa" w:w="1296"/>
-          </w:tcPr>
-          <w:p>
-            <w:r>
-              <w:rPr>
-                <w:sz w:val="16"/>
-              </w:rPr>
-              <w:t>1.00</w:t>
-            </w:r>
-          </w:p>
-        </w:tc>
-        <w:tc>
-          <w:tcPr>
-            <w:tcW w:type="dxa" w:w="1296"/>
-          </w:tcPr>
-          <w:p>
-            <w:r>
-              <w:rPr>
-                <w:sz w:val="16"/>
-              </w:rPr>
-              <w:t xml:space="preserve"> </w:t>
-            </w:r>
-          </w:p>
-        </w:tc>
-        <w:tc>
-          <w:tcPr>
-            <w:tcW w:type="dxa" w:w="1296"/>
-          </w:tcPr>
-          <w:p>
-            <w:r>
-              <w:rPr>
-                <w:sz w:val="16"/>
-              </w:rPr>
-              <w:t>2.00</w:t>
-            </w:r>
-          </w:p>
-        </w:tc>
-        <w:tc>
-          <w:tcPr>
-            <w:tcW w:type="dxa" w:w="1296"/>
-          </w:tcPr>
-          <w:p>
-            <w:r>
-              <w:rPr>
-                <w:sz w:val="16"/>
-              </w:rPr>
-              <w:t>2.67</w:t>
-            </w:r>
-          </w:p>
-        </w:tc>
-        <w:tc>
-          <w:tcPr>
-            <w:tcW w:type="dxa" w:w="1296"/>
-          </w:tcPr>
-          <w:p>
-            <w:r>
-              <w:rPr>
-                <w:sz w:val="16"/>
-              </w:rPr>
-              <w:t>2.00</w:t>
-            </w:r>
-          </w:p>
-        </w:tc>
-        <w:tc>
-          <w:tcPr>
-            <w:tcW w:type="dxa" w:w="1296"/>
-          </w:tcPr>
-          <w:p>
-            <w:r>
-              <w:rPr>
-                <w:sz w:val="16"/>
-              </w:rPr>
-              <w:t xml:space="preserve"> </w:t>
-            </w:r>
-          </w:p>
-        </w:tc>
-      </w:tr>
-      <w:tr>
-        <w:tc>
-          <w:tcPr>
-            <w:tcW w:type="dxa" w:w="1296"/>
-          </w:tcPr>
-          <w:p>
-            <w:r>
-              <w:rPr>
-                <w:sz w:val="16"/>
-              </w:rPr>
-              <w:t>8</w:t>
-            </w:r>
-          </w:p>
-        </w:tc>
-        <w:tc>
-          <w:tcPr>
-            <w:tcW w:type="dxa" w:w="2736"/>
-          </w:tcPr>
-          <w:p>
-            <w:r>
-              <w:rPr>
-                <w:sz w:val="16"/>
-              </w:rPr>
-              <w:t>MEC 801</w:t>
-            </w:r>
-          </w:p>
-        </w:tc>
-        <w:tc>
-          <w:tcPr>
-            <w:tcW w:type="dxa" w:w="4176"/>
-          </w:tcPr>
-          <w:p>
-            <w:r>
-              <w:rPr>
-                <w:sz w:val="16"/>
-              </w:rPr>
-              <w:t>Design of Mechanical Systems</w:t>
-            </w:r>
-          </w:p>
-        </w:tc>
-        <w:tc>
-          <w:tcPr>
-            <w:tcW w:type="dxa" w:w="1296"/>
-          </w:tcPr>
-          <w:p>
-            <w:r>
-              <w:rPr>
-                <w:sz w:val="16"/>
-              </w:rPr>
-              <w:t>2.33</w:t>
-            </w:r>
-          </w:p>
-        </w:tc>
-        <w:tc>
-          <w:tcPr>
-            <w:tcW w:type="dxa" w:w="1296"/>
-          </w:tcPr>
-          <w:p>
-            <w:r>
-              <w:rPr>
-                <w:sz w:val="16"/>
-              </w:rPr>
-              <w:t>2.17</w:t>
-            </w:r>
-          </w:p>
-        </w:tc>
-        <w:tc>
-          <w:tcPr>
-            <w:tcW w:type="dxa" w:w="1296"/>
-          </w:tcPr>
-          <w:p>
-            <w:r>
-              <w:rPr>
-                <w:sz w:val="16"/>
-              </w:rPr>
-              <w:t>2.17</w:t>
-            </w:r>
-          </w:p>
-        </w:tc>
-        <w:tc>
-          <w:tcPr>
-            <w:tcW w:type="dxa" w:w="1296"/>
-          </w:tcPr>
-          <w:p>
-            <w:r>
-              <w:rPr>
-                <w:sz w:val="16"/>
-              </w:rPr>
-              <w:t>2.00</w:t>
-            </w:r>
-          </w:p>
-        </w:tc>
-        <w:tc>
-          <w:tcPr>
-            <w:tcW w:type="dxa" w:w="1296"/>
-          </w:tcPr>
-          <w:p>
-            <w:r>
-              <w:rPr>
-                <w:sz w:val="16"/>
-              </w:rPr>
-              <w:t>1.84</w:t>
-            </w:r>
-          </w:p>
-        </w:tc>
-        <w:tc>
-          <w:tcPr>
-            <w:tcW w:type="dxa" w:w="1296"/>
-          </w:tcPr>
-          <w:p>
-            <w:r>
-              <w:rPr>
-                <w:sz w:val="16"/>
-              </w:rPr>
-              <w:t>1.17</w:t>
-            </w:r>
-          </w:p>
-        </w:tc>
-        <w:tc>
-          <w:tcPr>
-            <w:tcW w:type="dxa" w:w="1296"/>
-          </w:tcPr>
-          <w:p>
-            <w:r>
-              <w:rPr>
-                <w:sz w:val="16"/>
-              </w:rPr>
-              <w:t xml:space="preserve"> </w:t>
-            </w:r>
-          </w:p>
-        </w:tc>
-        <w:tc>
-          <w:tcPr>
-            <w:tcW w:type="dxa" w:w="1296"/>
-          </w:tcPr>
-          <w:p>
-            <w:r>
-              <w:rPr>
-                <w:sz w:val="16"/>
-              </w:rPr>
-              <w:t xml:space="preserve"> </w:t>
-            </w:r>
-          </w:p>
-        </w:tc>
-        <w:tc>
-          <w:tcPr>
-            <w:tcW w:type="dxa" w:w="1296"/>
-          </w:tcPr>
-          <w:p>
-            <w:r>
-              <w:rPr>
-                <w:sz w:val="16"/>
-              </w:rPr>
-              <w:t>2.00</w:t>
-            </w:r>
-          </w:p>
-        </w:tc>
-        <w:tc>
-          <w:tcPr>
-            <w:tcW w:type="dxa" w:w="1296"/>
-          </w:tcPr>
-          <w:p>
-            <w:r>
-              <w:rPr>
-                <w:sz w:val="16"/>
-              </w:rPr>
-              <w:t>1.00</w:t>
-            </w:r>
-          </w:p>
-        </w:tc>
-        <w:tc>
-          <w:tcPr>
-            <w:tcW w:type="dxa" w:w="1296"/>
-          </w:tcPr>
-          <w:p>
-            <w:r>
-              <w:rPr>
-                <w:sz w:val="16"/>
-              </w:rPr>
-              <w:t xml:space="preserve"> </w:t>
-            </w:r>
-          </w:p>
-        </w:tc>
-        <w:tc>
-          <w:tcPr>
-            <w:tcW w:type="dxa" w:w="1296"/>
-          </w:tcPr>
-          <w:p>
-            <w:r>
-              <w:rPr>
-                <w:sz w:val="16"/>
-              </w:rPr>
-              <w:t>2.00</w:t>
-            </w:r>
-          </w:p>
-        </w:tc>
-        <w:tc>
-          <w:tcPr>
-            <w:tcW w:type="dxa" w:w="1296"/>
-          </w:tcPr>
-          <w:p>
-            <w:r>
-              <w:rPr>
-                <w:sz w:val="16"/>
-              </w:rPr>
-              <w:t>2.67</w:t>
-            </w:r>
-          </w:p>
-        </w:tc>
-        <w:tc>
-          <w:tcPr>
-            <w:tcW w:type="dxa" w:w="1296"/>
-          </w:tcPr>
-          <w:p>
-            <w:r>
-              <w:rPr>
-                <w:sz w:val="16"/>
-              </w:rPr>
-              <w:t xml:space="preserve"> </w:t>
-            </w:r>
-          </w:p>
-        </w:tc>
-        <w:tc>
-          <w:tcPr>
-            <w:tcW w:type="dxa" w:w="1296"/>
-          </w:tcPr>
-          <w:p>
-            <w:r>
-              <w:rPr>
-                <w:sz w:val="16"/>
-              </w:rPr>
-              <w:t xml:space="preserve"> </w:t>
-            </w:r>
-          </w:p>
-        </w:tc>
-      </w:tr>
-      <w:tr>
-        <w:tc>
-          <w:tcPr>
-            <w:tcW w:type="dxa" w:w="1296"/>
-          </w:tcPr>
-          <w:p>
-            <w:r>
-              <w:rPr>
-                <w:sz w:val="16"/>
-              </w:rPr>
-              <w:t>9</w:t>
-            </w:r>
-          </w:p>
-        </w:tc>
-        <w:tc>
-          <w:tcPr>
-            <w:tcW w:type="dxa" w:w="2736"/>
-          </w:tcPr>
-          <w:p>
-            <w:r>
-              <w:rPr>
-                <w:sz w:val="16"/>
-              </w:rPr>
-              <w:t>MEC 801</w:t>
-            </w:r>
-          </w:p>
-        </w:tc>
-        <w:tc>
-          <w:tcPr>
-            <w:tcW w:type="dxa" w:w="4176"/>
-          </w:tcPr>
-          <w:p>
-            <w:r>
-              <w:rPr>
-                <w:sz w:val="16"/>
-              </w:rPr>
-              <w:t>Design of Mechanical Systems</w:t>
-            </w:r>
-          </w:p>
-        </w:tc>
-        <w:tc>
-          <w:tcPr>
-            <w:tcW w:type="dxa" w:w="1296"/>
-          </w:tcPr>
-          <w:p>
-            <w:r>
-              <w:rPr>
-                <w:sz w:val="16"/>
-              </w:rPr>
-              <w:t>2.33</w:t>
-            </w:r>
-          </w:p>
-        </w:tc>
-        <w:tc>
-          <w:tcPr>
-            <w:tcW w:type="dxa" w:w="1296"/>
-          </w:tcPr>
-          <w:p>
-            <w:r>
-              <w:rPr>
-                <w:sz w:val="16"/>
-              </w:rPr>
-              <w:t>2.17</w:t>
-            </w:r>
-          </w:p>
-        </w:tc>
-        <w:tc>
-          <w:tcPr>
-            <w:tcW w:type="dxa" w:w="1296"/>
-          </w:tcPr>
-          <w:p>
-            <w:r>
-              <w:rPr>
-                <w:sz w:val="16"/>
-              </w:rPr>
-              <w:t>2.17</w:t>
-            </w:r>
-          </w:p>
-        </w:tc>
-        <w:tc>
-          <w:tcPr>
-            <w:tcW w:type="dxa" w:w="1296"/>
-          </w:tcPr>
-          <w:p>
-            <w:r>
-              <w:rPr>
-                <w:sz w:val="16"/>
-              </w:rPr>
-              <w:t>2.00</w:t>
-            </w:r>
-          </w:p>
-        </w:tc>
-        <w:tc>
-          <w:tcPr>
-            <w:tcW w:type="dxa" w:w="1296"/>
-          </w:tcPr>
-          <w:p>
-            <w:r>
-              <w:rPr>
-                <w:sz w:val="16"/>
-              </w:rPr>
-              <w:t>2.17</w:t>
-            </w:r>
-          </w:p>
-        </w:tc>
-        <w:tc>
-          <w:tcPr>
-            <w:tcW w:type="dxa" w:w="1296"/>
-          </w:tcPr>
-          <w:p>
-            <w:r>
-              <w:rPr>
-                <w:sz w:val="16"/>
-              </w:rPr>
-              <w:t xml:space="preserve"> </w:t>
-            </w:r>
-          </w:p>
-        </w:tc>
-        <w:tc>
-          <w:tcPr>
-            <w:tcW w:type="dxa" w:w="1296"/>
-          </w:tcPr>
-          <w:p>
-            <w:r>
-              <w:rPr>
-                <w:sz w:val="16"/>
-              </w:rPr>
-              <w:t xml:space="preserve"> </w:t>
-            </w:r>
-          </w:p>
-        </w:tc>
-        <w:tc>
-          <w:tcPr>
-            <w:tcW w:type="dxa" w:w="1296"/>
-          </w:tcPr>
-          <w:p>
-            <w:r>
-              <w:rPr>
-                <w:sz w:val="16"/>
-              </w:rPr>
-              <w:t xml:space="preserve"> </w:t>
-            </w:r>
-          </w:p>
-        </w:tc>
-        <w:tc>
-          <w:tcPr>
-            <w:tcW w:type="dxa" w:w="1296"/>
-          </w:tcPr>
-          <w:p>
-            <w:r>
-              <w:rPr>
-                <w:sz w:val="16"/>
-              </w:rPr>
-              <w:t>2.00</w:t>
-            </w:r>
-          </w:p>
-        </w:tc>
-        <w:tc>
-          <w:tcPr>
-            <w:tcW w:type="dxa" w:w="1296"/>
-          </w:tcPr>
-          <w:p>
-            <w:r>
-              <w:rPr>
-                <w:sz w:val="16"/>
-              </w:rPr>
-              <w:t>1.00</w:t>
-            </w:r>
-          </w:p>
-        </w:tc>
-        <w:tc>
-          <w:tcPr>
-            <w:tcW w:type="dxa" w:w="1296"/>
-          </w:tcPr>
-          <w:p>
-            <w:r>
-              <w:rPr>
-                <w:sz w:val="16"/>
-              </w:rPr>
-              <w:t xml:space="preserve"> </w:t>
-            </w:r>
-          </w:p>
-        </w:tc>
-        <w:tc>
-          <w:tcPr>
-            <w:tcW w:type="dxa" w:w="1296"/>
-          </w:tcPr>
-          <w:p>
-            <w:r>
-              <w:rPr>
-                <w:sz w:val="16"/>
-              </w:rPr>
-              <w:t>2.00</w:t>
-            </w:r>
-          </w:p>
-        </w:tc>
-        <w:tc>
-          <w:tcPr>
-            <w:tcW w:type="dxa" w:w="1296"/>
-          </w:tcPr>
-          <w:p>
-            <w:r>
-              <w:rPr>
-                <w:sz w:val="16"/>
-              </w:rPr>
-              <w:t>2.67</w:t>
-            </w:r>
-          </w:p>
-        </w:tc>
-        <w:tc>
-          <w:tcPr>
-            <w:tcW w:type="dxa" w:w="1296"/>
-          </w:tcPr>
-          <w:p>
-            <w:r>
-              <w:rPr>
-                <w:sz w:val="16"/>
-              </w:rPr>
-              <w:t>1.50</w:t>
-            </w:r>
-          </w:p>
-        </w:tc>
-        <w:tc>
-          <w:tcPr>
-            <w:tcW w:type="dxa" w:w="1296"/>
-          </w:tcPr>
-          <w:p>
-            <w:r>
-              <w:rPr>
-                <w:sz w:val="16"/>
-              </w:rPr>
-              <w:t>2.33</w:t>
-            </w:r>
-          </w:p>
-        </w:tc>
-      </w:tr>
-      <w:tr>
-        <w:tc>
-          <w:tcPr>
-            <w:tcW w:type="dxa" w:w="1296"/>
-          </w:tcPr>
-          <w:p>
-            <w:r>
-              <w:rPr>
-                <w:sz w:val="16"/>
-              </w:rPr>
-              <w:t>10</w:t>
-            </w:r>
-          </w:p>
-        </w:tc>
-        <w:tc>
-          <w:tcPr>
-            <w:tcW w:type="dxa" w:w="2736"/>
-          </w:tcPr>
-          <w:p>
-            <w:r>
-              <w:rPr>
-                <w:sz w:val="16"/>
-              </w:rPr>
-              <w:t>MEC 801</w:t>
-            </w:r>
-          </w:p>
-        </w:tc>
-        <w:tc>
-          <w:tcPr>
-            <w:tcW w:type="dxa" w:w="4176"/>
-          </w:tcPr>
-          <w:p>
-            <w:r>
-              <w:rPr>
-                <w:sz w:val="16"/>
-              </w:rPr>
-              <w:t>Design of Mechanical Systems</w:t>
-            </w:r>
-          </w:p>
-        </w:tc>
-        <w:tc>
-          <w:tcPr>
-            <w:tcW w:type="dxa" w:w="1296"/>
-          </w:tcPr>
-          <w:p>
-            <w:r>
-              <w:rPr>
-                <w:sz w:val="16"/>
-              </w:rPr>
-              <w:t>2.33</w:t>
-            </w:r>
-          </w:p>
-        </w:tc>
-        <w:tc>
-          <w:tcPr>
-            <w:tcW w:type="dxa" w:w="1296"/>
-          </w:tcPr>
-          <w:p>
-            <w:r>
-              <w:rPr>
-                <w:sz w:val="16"/>
-              </w:rPr>
-              <w:t>2.17</w:t>
-            </w:r>
-          </w:p>
-        </w:tc>
-        <w:tc>
-          <w:tcPr>
-            <w:tcW w:type="dxa" w:w="1296"/>
-          </w:tcPr>
-          <w:p>
-            <w:r>
-              <w:rPr>
-                <w:sz w:val="16"/>
-              </w:rPr>
-              <w:t>2.17</w:t>
-            </w:r>
-          </w:p>
-        </w:tc>
-        <w:tc>
-          <w:tcPr>
-            <w:tcW w:type="dxa" w:w="1296"/>
-          </w:tcPr>
-          <w:p>
-            <w:r>
-              <w:rPr>
-                <w:sz w:val="16"/>
-              </w:rPr>
-              <w:t>2.00</w:t>
-            </w:r>
-          </w:p>
-        </w:tc>
-        <w:tc>
-          <w:tcPr>
-            <w:tcW w:type="dxa" w:w="1296"/>
-          </w:tcPr>
-          <w:p>
-            <w:r>
-              <w:rPr>
-                <w:sz w:val="16"/>
-              </w:rPr>
-              <w:t>1.67</w:t>
-            </w:r>
-          </w:p>
-        </w:tc>
-        <w:tc>
-          <w:tcPr>
-            <w:tcW w:type="dxa" w:w="1296"/>
-          </w:tcPr>
-          <w:p>
-            <w:r>
-              <w:rPr>
-                <w:sz w:val="16"/>
-              </w:rPr>
-              <w:t>1.17</w:t>
-            </w:r>
-          </w:p>
-        </w:tc>
-        <w:tc>
-          <w:tcPr>
-            <w:tcW w:type="dxa" w:w="1296"/>
-          </w:tcPr>
-          <w:p>
-            <w:r>
-              <w:rPr>
-                <w:sz w:val="16"/>
-              </w:rPr>
-              <w:t xml:space="preserve"> </w:t>
-            </w:r>
-          </w:p>
-        </w:tc>
-        <w:tc>
-          <w:tcPr>
-            <w:tcW w:type="dxa" w:w="1296"/>
-          </w:tcPr>
-          <w:p>
-            <w:r>
-              <w:rPr>
-                <w:sz w:val="16"/>
-              </w:rPr>
-              <w:t xml:space="preserve"> </w:t>
-            </w:r>
-          </w:p>
-        </w:tc>
-        <w:tc>
-          <w:tcPr>
-            <w:tcW w:type="dxa" w:w="1296"/>
-          </w:tcPr>
-          <w:p>
-            <w:r>
-              <w:rPr>
-                <w:sz w:val="16"/>
-              </w:rPr>
-              <w:t xml:space="preserve"> </w:t>
-            </w:r>
-          </w:p>
-        </w:tc>
-        <w:tc>
-          <w:tcPr>
-            <w:tcW w:type="dxa" w:w="1296"/>
-          </w:tcPr>
-          <w:p>
-            <w:r>
-              <w:rPr>
-                <w:sz w:val="16"/>
-              </w:rPr>
-              <w:t>1.00</w:t>
-            </w:r>
-          </w:p>
-        </w:tc>
-        <w:tc>
-          <w:tcPr>
-            <w:tcW w:type="dxa" w:w="1296"/>
-          </w:tcPr>
-          <w:p>
-            <w:r>
-              <w:rPr>
-                <w:sz w:val="16"/>
-              </w:rPr>
-              <w:t xml:space="preserve"> </w:t>
-            </w:r>
-          </w:p>
-        </w:tc>
-        <w:tc>
-          <w:tcPr>
-            <w:tcW w:type="dxa" w:w="1296"/>
-          </w:tcPr>
-          <w:p>
-            <w:r>
-              <w:rPr>
-                <w:sz w:val="16"/>
-              </w:rPr>
-              <w:t>2.00</w:t>
-            </w:r>
-          </w:p>
-        </w:tc>
-        <w:tc>
-          <w:tcPr>
-            <w:tcW w:type="dxa" w:w="1296"/>
-          </w:tcPr>
-          <w:p>
-            <w:r>
-              <w:rPr>
-                <w:sz w:val="16"/>
-              </w:rPr>
-              <w:t>2.67</w:t>
-            </w:r>
-          </w:p>
-        </w:tc>
-        <w:tc>
-          <w:tcPr>
-            <w:tcW w:type="dxa" w:w="1296"/>
-          </w:tcPr>
-          <w:p>
-            <w:r>
-              <w:rPr>
-                <w:sz w:val="16"/>
-              </w:rPr>
-              <w:t>2.00</w:t>
-            </w:r>
-          </w:p>
-        </w:tc>
-        <w:tc>
-          <w:tcPr>
-            <w:tcW w:type="dxa" w:w="1296"/>
-          </w:tcPr>
-          <w:p>
-            <w:r>
-              <w:rPr>
-                <w:sz w:val="16"/>
-              </w:rPr>
-              <w:t>2.00</w:t>
-            </w:r>
-          </w:p>
-        </w:tc>
-      </w:tr>
-      <w:tr>
-        <w:tc>
-          <w:tcPr>
-            <w:tcW w:type="dxa" w:w="1296"/>
-          </w:tcPr>
-          <w:p>
-            <w:r>
-              <w:rPr>
-                <w:sz w:val="16"/>
-              </w:rPr>
-              <w:t>11</w:t>
-            </w:r>
-          </w:p>
-        </w:tc>
-        <w:tc>
-          <w:tcPr>
-            <w:tcW w:type="dxa" w:w="2736"/>
-          </w:tcPr>
-          <w:p>
-            <w:r>
-              <w:rPr>
-                <w:sz w:val="16"/>
-              </w:rPr>
-              <w:t>MEC 701</w:t>
-            </w:r>
-          </w:p>
-        </w:tc>
-        <w:tc>
-          <w:tcPr>
-            <w:tcW w:type="dxa" w:w="4176"/>
-          </w:tcPr>
-          <w:p>
-            <w:r>
-              <w:rPr>
-                <w:sz w:val="16"/>
-              </w:rPr>
-              <w:t>Design of Mechanical Systems</w:t>
-            </w:r>
-          </w:p>
-        </w:tc>
-        <w:tc>
-          <w:tcPr>
-            <w:tcW w:type="dxa" w:w="1296"/>
-          </w:tcPr>
-          <w:p>
-            <w:r>
-              <w:rPr>
-                <w:sz w:val="16"/>
-              </w:rPr>
-              <w:t>2.33</w:t>
-            </w:r>
-          </w:p>
-        </w:tc>
-        <w:tc>
-          <w:tcPr>
-            <w:tcW w:type="dxa" w:w="1296"/>
-          </w:tcPr>
-          <w:p>
-            <w:r>
-              <w:rPr>
-                <w:sz w:val="16"/>
-              </w:rPr>
-              <w:t>2.17</w:t>
-            </w:r>
-          </w:p>
-        </w:tc>
-        <w:tc>
-          <w:tcPr>
-            <w:tcW w:type="dxa" w:w="1296"/>
-          </w:tcPr>
-          <w:p>
-            <w:r>
-              <w:rPr>
-                <w:sz w:val="16"/>
-              </w:rPr>
-              <w:t>2.17</w:t>
-            </w:r>
-          </w:p>
-        </w:tc>
-        <w:tc>
-          <w:tcPr>
-            <w:tcW w:type="dxa" w:w="1296"/>
-          </w:tcPr>
-          <w:p>
-            <w:r>
-              <w:rPr>
-                <w:sz w:val="16"/>
-              </w:rPr>
-              <w:t>2.00</w:t>
-            </w:r>
-          </w:p>
-        </w:tc>
-        <w:tc>
-          <w:tcPr>
-            <w:tcW w:type="dxa" w:w="1296"/>
-          </w:tcPr>
-          <w:p>
-            <w:r>
-              <w:rPr>
-                <w:sz w:val="16"/>
-              </w:rPr>
-              <w:t>2.17</w:t>
-            </w:r>
-          </w:p>
-        </w:tc>
-        <w:tc>
-          <w:tcPr>
-            <w:tcW w:type="dxa" w:w="1296"/>
-          </w:tcPr>
-          <w:p>
-            <w:r>
-              <w:rPr>
-                <w:sz w:val="16"/>
-              </w:rPr>
-              <w:t>1.17</w:t>
-            </w:r>
-          </w:p>
-        </w:tc>
-        <w:tc>
-          <w:tcPr>
-            <w:tcW w:type="dxa" w:w="1296"/>
-          </w:tcPr>
-          <w:p>
-            <w:r>
-              <w:rPr>
-                <w:sz w:val="16"/>
-              </w:rPr>
-              <w:t xml:space="preserve"> </w:t>
-            </w:r>
-          </w:p>
-        </w:tc>
-        <w:tc>
-          <w:tcPr>
-            <w:tcW w:type="dxa" w:w="1296"/>
-          </w:tcPr>
-          <w:p>
-            <w:r>
-              <w:rPr>
-                <w:sz w:val="16"/>
-              </w:rPr>
-              <w:t xml:space="preserve"> </w:t>
-            </w:r>
-          </w:p>
-        </w:tc>
-        <w:tc>
-          <w:tcPr>
-            <w:tcW w:type="dxa" w:w="1296"/>
-          </w:tcPr>
-          <w:p>
-            <w:r>
-              <w:rPr>
-                <w:sz w:val="16"/>
-              </w:rPr>
-              <w:t>2.00</w:t>
-            </w:r>
-          </w:p>
-        </w:tc>
-        <w:tc>
-          <w:tcPr>
-            <w:tcW w:type="dxa" w:w="1296"/>
-          </w:tcPr>
-          <w:p>
-            <w:r>
-              <w:rPr>
-                <w:sz w:val="16"/>
-              </w:rPr>
-              <w:t>1.00</w:t>
-            </w:r>
-          </w:p>
-        </w:tc>
-        <w:tc>
-          <w:tcPr>
-            <w:tcW w:type="dxa" w:w="1296"/>
-          </w:tcPr>
-          <w:p>
-            <w:r>
-              <w:rPr>
-                <w:sz w:val="16"/>
-              </w:rPr>
-              <w:t xml:space="preserve"> </w:t>
-            </w:r>
-          </w:p>
-        </w:tc>
-        <w:tc>
-          <w:tcPr>
-            <w:tcW w:type="dxa" w:w="1296"/>
-          </w:tcPr>
-          <w:p>
-            <w:r>
-              <w:rPr>
-                <w:sz w:val="16"/>
-              </w:rPr>
-              <w:t>2.00</w:t>
-            </w:r>
-          </w:p>
-        </w:tc>
-        <w:tc>
-          <w:tcPr>
-            <w:tcW w:type="dxa" w:w="1296"/>
-          </w:tcPr>
-          <w:p>
-            <w:r>
-              <w:rPr>
-                <w:sz w:val="16"/>
-              </w:rPr>
-              <w:t>2.67</w:t>
-            </w:r>
-          </w:p>
-        </w:tc>
-        <w:tc>
-          <w:tcPr>
-            <w:tcW w:type="dxa" w:w="1296"/>
-          </w:tcPr>
-          <w:p>
-            <w:r>
-              <w:rPr>
-                <w:sz w:val="16"/>
-              </w:rPr>
-              <w:t>2.00</w:t>
-            </w:r>
-          </w:p>
-        </w:tc>
-        <w:tc>
-          <w:tcPr>
-            <w:tcW w:type="dxa" w:w="1296"/>
-          </w:tcPr>
-          <w:p>
-            <w:r>
-              <w:rPr>
-                <w:sz w:val="16"/>
-              </w:rPr>
-              <w:t>2.33</w:t>
-            </w:r>
-          </w:p>
-        </w:tc>
-      </w:tr>
-      <w:tr>
-        <w:tc>
-          <w:tcPr>
-            <w:tcW w:type="dxa" w:w="600"/>
-          </w:tcPr>
-          <w:p>
-            <w:r>
-              <w:rPr>
-                <w:sz w:val="16"/>
-              </w:rPr>
-              <w:t>12</w:t>
-            </w:r>
-          </w:p>
-        </w:tc>
-        <w:tc>
-          <w:tcPr>
-            <w:tcW w:type="dxa" w:w="600"/>
-          </w:tcPr>
-          <w:p>
-            <w:r>
-              <w:rPr>
-                <w:sz w:val="16"/>
-              </w:rPr>
-              <w:t>MEC 701</w:t>
-            </w:r>
-          </w:p>
-        </w:tc>
-        <w:tc>
-          <w:tcPr>
-            <w:tcW w:type="dxa" w:w="600"/>
-          </w:tcPr>
-          <w:p>
-            <w:r>
-              <w:rPr>
-                <w:sz w:val="16"/>
-              </w:rPr>
-              <w:t>Design of Mechanical Systems</w:t>
-            </w:r>
-          </w:p>
-        </w:tc>
-        <w:tc>
-          <w:tcPr>
-            <w:tcW w:type="dxa" w:w="600"/>
-          </w:tcPr>
-          <w:p>
-            <w:r>
-              <w:rPr>
-                <w:sz w:val="16"/>
-              </w:rPr>
-              <w:t>2.33</w:t>
-            </w:r>
-          </w:p>
-        </w:tc>
-        <w:tc>
-          <w:tcPr>
-            <w:tcW w:type="dxa" w:w="600"/>
-          </w:tcPr>
-          <w:p>
-            <w:r>
-              <w:rPr>
-                <w:sz w:val="16"/>
-              </w:rPr>
-              <w:t>2.17</w:t>
-            </w:r>
-          </w:p>
-        </w:tc>
-        <w:tc>
-          <w:tcPr>
-            <w:tcW w:type="dxa" w:w="600"/>
-          </w:tcPr>
-          <w:p>
-            <w:r>
-              <w:rPr>
-                <w:sz w:val="16"/>
-              </w:rPr>
-              <w:t>2.17</w:t>
-            </w:r>
-          </w:p>
-        </w:tc>
-        <w:tc>
-          <w:tcPr>
-            <w:tcW w:type="dxa" w:w="600"/>
-          </w:tcPr>
-          <w:p>
-            <w:r>
-              <w:rPr>
-                <w:sz w:val="16"/>
-              </w:rPr>
-              <w:t>2.00</w:t>
-            </w:r>
-          </w:p>
-        </w:tc>
-        <w:tc>
-          <w:tcPr>
-            <w:tcW w:type="dxa" w:w="600"/>
-          </w:tcPr>
-          <w:p>
-            <w:r>
-              <w:rPr>
-                <w:sz w:val="16"/>
-              </w:rPr>
-              <w:t>2.17</w:t>
-            </w:r>
-          </w:p>
-        </w:tc>
-        <w:tc>
-          <w:tcPr>
-            <w:tcW w:type="dxa" w:w="600"/>
-          </w:tcPr>
-          <w:p>
-            <w:r>
-              <w:rPr>
-                <w:sz w:val="16"/>
-              </w:rPr>
-              <w:t>1.17</w:t>
-            </w:r>
-          </w:p>
-        </w:tc>
-        <w:tc>
-          <w:tcPr>
-            <w:tcW w:type="dxa" w:w="600"/>
-          </w:tcPr>
-          <w:p>
-            <w:r>
-              <w:rPr>
-                <w:sz w:val="16"/>
-              </w:rPr>
-              <w:t xml:space="preserve"> </w:t>
-            </w:r>
-          </w:p>
-        </w:tc>
-        <w:tc>
-          <w:tcPr>
-            <w:tcW w:type="dxa" w:w="600"/>
-          </w:tcPr>
-          <w:p>
-            <w:r>
-              <w:rPr>
-                <w:sz w:val="16"/>
-              </w:rPr>
-              <w:t xml:space="preserve"> </w:t>
-            </w:r>
-          </w:p>
-        </w:tc>
-        <w:tc>
-          <w:tcPr>
-            <w:tcW w:type="dxa" w:w="600"/>
-          </w:tcPr>
-          <w:p>
-            <w:r>
-              <w:rPr>
-                <w:sz w:val="16"/>
-              </w:rPr>
-              <w:t>2.00</w:t>
-            </w:r>
-          </w:p>
-        </w:tc>
-        <w:tc>
-          <w:tcPr>
-            <w:tcW w:type="dxa" w:w="600"/>
-          </w:tcPr>
-          <w:p>
-            <w:r>
-              <w:rPr>
-                <w:sz w:val="16"/>
-              </w:rPr>
-              <w:t>1.00</w:t>
-            </w:r>
-          </w:p>
-        </w:tc>
-        <w:tc>
-          <w:tcPr>
-            <w:tcW w:type="dxa" w:w="600"/>
-          </w:tcPr>
-          <w:p>
-            <w:r>
-              <w:rPr>
-                <w:sz w:val="16"/>
-              </w:rPr>
-              <w:t xml:space="preserve"> </w:t>
-            </w:r>
-          </w:p>
-        </w:tc>
-        <w:tc>
-          <w:tcPr>
-            <w:tcW w:type="dxa" w:w="600"/>
-          </w:tcPr>
-          <w:p>
-            <w:r>
-              <w:rPr>
-                <w:sz w:val="16"/>
-              </w:rPr>
-              <w:t>2.00</w:t>
-            </w:r>
-          </w:p>
-        </w:tc>
-        <w:tc>
-          <w:tcPr>
-            <w:tcW w:type="dxa" w:w="600"/>
-          </w:tcPr>
-          <w:p>
-            <w:r>
-              <w:rPr>
-                <w:sz w:val="16"/>
-              </w:rPr>
-              <w:t>2.67</w:t>
-            </w:r>
-          </w:p>
-        </w:tc>
-        <w:tc>
-          <w:tcPr>
-            <w:tcW w:type="dxa" w:w="600"/>
-          </w:tcPr>
-          <w:p>
-            <w:r>
-              <w:rPr>
-                <w:sz w:val="16"/>
-              </w:rPr>
-              <w:t>2.00</w:t>
-            </w:r>
-          </w:p>
-        </w:tc>
-        <w:tc>
-          <w:tcPr>
-            <w:tcW w:type="dxa" w:w="600"/>
-          </w:tcPr>
-          <w:p>
-            <w:r>
-              <w:rPr>
-                <w:sz w:val="16"/>
-              </w:rPr>
-              <w:t>2.33</w:t>
-            </w:r>
-          </w:p>
-        </w:tc>
-      </w:tr>
-    </w:tbl>
-    <w:p>
-      <w:pPr>
-        <w:pStyle w:val="Title"/>
-      </w:pPr>
-      <w:r>
-        <w:t>Extracted Information</w:t>
-      </w:r>
-    </w:p>
     <w:sectPr>
       <w:pgSz w:w="12240" w:h="15840"/>
       <w:pgMar w:top="1440" w:right="720" w:bottom="1440" w:left="720" w:header="720" w:footer="720" w:gutter="0"/>

</xml_diff>